<commit_message>
add note product quote module
</commit_message>
<xml_diff>
--- a/public/frontend/admin/templates/words/quote_template.docx
+++ b/public/frontend/admin/templates/words/quote_template.docx
@@ -23,6 +23,7 @@
           <w:color w:val="000000"/>
           <w:sz w:val="17"/>
           <w:szCs w:val="25"/>
+          <w:lang w:val="en-GB" w:eastAsia="en-GB"/>
         </w:rPr>
         <w:drawing>
           <wp:inline distT="0" distB="0" distL="0" distR="0" wp14:anchorId="07124AC8" wp14:editId="03F7F736">
@@ -1393,6 +1394,85 @@
               <w:t>${paper_finish}</w:t>
             </w:r>
           </w:p>
+          <w:p>
+            <w:pPr>
+              <w:numPr>
+                <w:ilvl w:val="0"/>
+                <w:numId w:val="4"/>
+              </w:numPr>
+              <w:spacing w:line="276" w:lineRule="auto"/>
+              <w:rPr>
+                <w:rFonts w:ascii="Times New Roman" w:hAnsi="Times New Roman"/>
+                <w:i/>
+                <w:color w:val="000000" w:themeColor="text1"/>
+                <w:sz w:val="23"/>
+                <w:szCs w:val="25"/>
+              </w:rPr>
+            </w:pPr>
+            <w:r>
+              <w:rPr>
+                <w:rFonts w:ascii="Times New Roman" w:hAnsi="Times New Roman"/>
+                <w:b/>
+                <w:i/>
+                <w:color w:val="000000" w:themeColor="text1"/>
+                <w:sz w:val="23"/>
+                <w:szCs w:val="25"/>
+              </w:rPr>
+              <w:t>Ghi chú</w:t>
+            </w:r>
+            <w:r>
+              <w:rPr>
+                <w:rFonts w:ascii="Times New Roman" w:hAnsi="Times New Roman"/>
+                <w:i/>
+                <w:color w:val="000000" w:themeColor="text1"/>
+                <w:sz w:val="23"/>
+                <w:szCs w:val="25"/>
+              </w:rPr>
+              <w:t xml:space="preserve">: </w:t>
+            </w:r>
+            <w:r>
+              <w:rPr>
+                <w:rFonts w:ascii="Times New Roman" w:hAnsi="Times New Roman"/>
+                <w:i/>
+                <w:color w:val="000000" w:themeColor="text1"/>
+                <w:sz w:val="23"/>
+                <w:szCs w:val="25"/>
+              </w:rPr>
+              <w:t>${</w:t>
+            </w:r>
+            <w:r>
+              <w:rPr>
+                <w:rFonts w:ascii="Times New Roman" w:hAnsi="Times New Roman"/>
+                <w:i/>
+                <w:color w:val="000000" w:themeColor="text1"/>
+                <w:sz w:val="23"/>
+                <w:szCs w:val="25"/>
+              </w:rPr>
+              <w:t>product_detail</w:t>
+            </w:r>
+            <w:bookmarkStart w:id="0" w:name="_GoBack"/>
+            <w:bookmarkEnd w:id="0"/>
+            <w:r>
+              <w:rPr>
+                <w:rFonts w:ascii="Times New Roman" w:hAnsi="Times New Roman"/>
+                <w:i/>
+                <w:color w:val="000000" w:themeColor="text1"/>
+                <w:sz w:val="23"/>
+                <w:szCs w:val="25"/>
+              </w:rPr>
+              <w:t>}</w:t>
+            </w:r>
+            <w:r>
+              <w:rPr>
+                <w:rFonts w:ascii="Times New Roman" w:hAnsi="Times New Roman"/>
+                <w:i/>
+                <w:color w:val="000000" w:themeColor="text1"/>
+                <w:sz w:val="23"/>
+                <w:szCs w:val="25"/>
+              </w:rPr>
+              <w:t xml:space="preserve"> </w:t>
+            </w:r>
+          </w:p>
         </w:tc>
         <w:tc>
           <w:tcPr>
@@ -1564,31 +1644,7 @@
                 <w:szCs w:val="25"/>
                 <w:lang w:val="fr-FR"/>
               </w:rPr>
-              <w:t>${</w:t>
-            </w:r>
-            <w:r>
-              <w:rPr>
-                <w:rFonts w:ascii="Times New Roman" w:hAnsi="Times New Roman"/>
-                <w:i/>
-                <w:snapToGrid w:val="0"/>
-                <w:color w:val="000000" w:themeColor="text1"/>
-                <w:sz w:val="23"/>
-                <w:szCs w:val="25"/>
-                <w:lang w:val="fr-FR"/>
-              </w:rPr>
-              <w:t>pro_total</w:t>
-            </w:r>
-            <w:r>
-              <w:rPr>
-                <w:rFonts w:ascii="Times New Roman" w:hAnsi="Times New Roman"/>
-                <w:i/>
-                <w:snapToGrid w:val="0"/>
-                <w:color w:val="000000" w:themeColor="text1"/>
-                <w:sz w:val="23"/>
-                <w:szCs w:val="25"/>
-                <w:lang w:val="fr-FR"/>
-              </w:rPr>
-              <w:t>}</w:t>
+              <w:t>${pro_total}</w:t>
             </w:r>
             <w:r>
               <w:rPr>
@@ -3142,21 +3198,7 @@
           <w:szCs w:val="25"/>
           <w:lang w:val="nl-NL"/>
         </w:rPr>
-        <w:t>${user_phone</w:t>
-      </w:r>
-      <w:bookmarkStart w:id="0" w:name="_GoBack"/>
-      <w:bookmarkEnd w:id="0"/>
-      <w:r>
-        <w:rPr>
-          <w:rFonts w:ascii="Times New Roman" w:hAnsi="Times New Roman"/>
-          <w:b/>
-          <w:i/>
-          <w:color w:val="000000"/>
-          <w:sz w:val="23"/>
-          <w:szCs w:val="25"/>
-          <w:lang w:val="nl-NL"/>
-        </w:rPr>
-        <w:t>}</w:t>
+        <w:t>${user_phone}</w:t>
       </w:r>
     </w:p>
     <w:p>

</xml_diff>

<commit_message>
quote file export add quantative info
</commit_message>
<xml_diff>
--- a/public/frontend/admin/templates/words/quote_template.docx
+++ b/public/frontend/admin/templates/words/quote_template.docx
@@ -1190,7 +1190,7 @@
                 <w:sz w:val="23"/>
                 <w:szCs w:val="25"/>
               </w:rPr>
-              <w:t xml:space="preserve">Chất liệu giấy bồi </w:t>
+              <w:t xml:space="preserve">Chất liệu giấy </w:t>
             </w:r>
             <w:r>
               <w:rPr>
@@ -1238,6 +1238,88 @@
                 <w:sz w:val="23"/>
                 <w:szCs w:val="25"/>
               </w:rPr>
+              <w:t>Định lượng</w:t>
+            </w:r>
+            <w:r>
+              <w:rPr>
+                <w:rFonts w:ascii="Times New Roman" w:hAnsi="Times New Roman"/>
+                <w:b/>
+                <w:i/>
+                <w:iCs/>
+                <w:color w:val="000000" w:themeColor="text1"/>
+                <w:sz w:val="23"/>
+                <w:szCs w:val="25"/>
+              </w:rPr>
+              <w:t xml:space="preserve"> </w:t>
+            </w:r>
+            <w:r>
+              <w:rPr>
+                <w:rFonts w:ascii="Times New Roman" w:hAnsi="Times New Roman"/>
+                <w:i/>
+                <w:color w:val="000000" w:themeColor="text1"/>
+                <w:sz w:val="23"/>
+                <w:szCs w:val="25"/>
+              </w:rPr>
+              <w:t xml:space="preserve">: </w:t>
+            </w:r>
+            <w:r>
+              <w:rPr>
+                <w:rFonts w:ascii="Times New Roman" w:hAnsi="Times New Roman"/>
+                <w:i/>
+                <w:color w:val="000000" w:themeColor="text1"/>
+                <w:sz w:val="23"/>
+                <w:szCs w:val="25"/>
+              </w:rPr>
+              <w:t>${paper_</w:t>
+            </w:r>
+            <w:r>
+              <w:rPr>
+                <w:rFonts w:ascii="Times New Roman" w:hAnsi="Times New Roman"/>
+                <w:i/>
+                <w:color w:val="000000" w:themeColor="text1"/>
+                <w:sz w:val="23"/>
+                <w:szCs w:val="25"/>
+              </w:rPr>
+              <w:t>qttv</w:t>
+            </w:r>
+            <w:bookmarkStart w:id="0" w:name="_GoBack"/>
+            <w:bookmarkEnd w:id="0"/>
+            <w:r>
+              <w:rPr>
+                <w:rFonts w:ascii="Times New Roman" w:hAnsi="Times New Roman"/>
+                <w:i/>
+                <w:color w:val="000000" w:themeColor="text1"/>
+                <w:sz w:val="23"/>
+                <w:szCs w:val="25"/>
+              </w:rPr>
+              <w:t>}</w:t>
+            </w:r>
+          </w:p>
+          <w:p>
+            <w:pPr>
+              <w:numPr>
+                <w:ilvl w:val="0"/>
+                <w:numId w:val="4"/>
+              </w:numPr>
+              <w:spacing w:line="276" w:lineRule="auto"/>
+              <w:rPr>
+                <w:rFonts w:ascii="Times New Roman" w:hAnsi="Times New Roman"/>
+                <w:i/>
+                <w:color w:val="000000" w:themeColor="text1"/>
+                <w:sz w:val="23"/>
+                <w:szCs w:val="25"/>
+              </w:rPr>
+            </w:pPr>
+            <w:r>
+              <w:rPr>
+                <w:rFonts w:ascii="Times New Roman" w:hAnsi="Times New Roman"/>
+                <w:b/>
+                <w:i/>
+                <w:iCs/>
+                <w:color w:val="000000" w:themeColor="text1"/>
+                <w:sz w:val="23"/>
+                <w:szCs w:val="25"/>
+              </w:rPr>
               <w:t>Kích thước</w:t>
             </w:r>
             <w:r>
@@ -1438,29 +1520,7 @@
                 <w:sz w:val="23"/>
                 <w:szCs w:val="25"/>
               </w:rPr>
-              <w:t>${</w:t>
-            </w:r>
-            <w:r>
-              <w:rPr>
-                <w:rFonts w:ascii="Times New Roman" w:hAnsi="Times New Roman"/>
-                <w:i/>
-                <w:color w:val="000000" w:themeColor="text1"/>
-                <w:sz w:val="23"/>
-                <w:szCs w:val="25"/>
-              </w:rPr>
-              <w:t>product_detail</w:t>
-            </w:r>
-            <w:bookmarkStart w:id="0" w:name="_GoBack"/>
-            <w:bookmarkEnd w:id="0"/>
-            <w:r>
-              <w:rPr>
-                <w:rFonts w:ascii="Times New Roman" w:hAnsi="Times New Roman"/>
-                <w:i/>
-                <w:color w:val="000000" w:themeColor="text1"/>
-                <w:sz w:val="23"/>
-                <w:szCs w:val="25"/>
-              </w:rPr>
-              <w:t>}</w:t>
+              <w:t>${product_detail}</w:t>
             </w:r>
             <w:r>
               <w:rPr>

</xml_diff>